<commit_message>
Update cover_letter.docx to add ToolsQA github repository
</commit_message>
<xml_diff>
--- a/cover_letter.docx
+++ b/cover_letter.docx
@@ -63,16 +63,35 @@
     <w:p/>
     <w:p>
       <w:r>
-        <w:t xml:space="preserve">I have built a couple of prototypes to demonstrate my proficiency in using the tools to automate the testing of a web application.  </w:t>
-      </w:r>
-      <w:r>
-        <w:t>A front-end test solution can be built by installing a testing software such as Selenium WebDriver or Protractor,</w:t>
+        <w:t>I have built some</w:t>
+      </w:r>
+      <w:r>
+        <w:t xml:space="preserve"> prototypes to demonstrate my proficiency in using the tools to automate the testing of a web application.  </w:t>
+      </w:r>
+      <w:r>
+        <w:t xml:space="preserve">A front-end test solution can be built by installing a testing software such as Selenium </w:t>
+      </w:r>
+      <w:proofErr w:type="spellStart"/>
+      <w:r>
+        <w:t>WebDriver</w:t>
+      </w:r>
+      <w:proofErr w:type="spellEnd"/>
+      <w:r>
+        <w:t xml:space="preserve"> or Protractor,</w:t>
       </w:r>
       <w:r>
         <w:t xml:space="preserve"> </w:t>
       </w:r>
       <w:r>
-        <w:t xml:space="preserve">and a headless environment such as PhantomJS, generate Page Objects to represent the web application, build test or specs </w:t>
+        <w:t xml:space="preserve">and a headless environment such as </w:t>
+      </w:r>
+      <w:proofErr w:type="spellStart"/>
+      <w:r>
+        <w:t>PhantomJS</w:t>
+      </w:r>
+      <w:proofErr w:type="spellEnd"/>
+      <w:r>
+        <w:t xml:space="preserve">, generate Page Objects to represent the web application, build test or specs </w:t>
       </w:r>
       <w:r>
         <w:t xml:space="preserve">defined by a Cucumber feature file </w:t>
@@ -87,7 +106,15 @@
         <w:t xml:space="preserve">Cucumber runs automated </w:t>
       </w:r>
       <w:r>
-        <w:t xml:space="preserve">acceptance tests written in a behavior-driven development (BDD) style.  Selenium WebDriver </w:t>
+        <w:t xml:space="preserve">acceptance tests written in a behavior-driven development (BDD) style.  Selenium </w:t>
+      </w:r>
+      <w:proofErr w:type="spellStart"/>
+      <w:r>
+        <w:t>WebDriver</w:t>
+      </w:r>
+      <w:proofErr w:type="spellEnd"/>
+      <w:r>
+        <w:t xml:space="preserve"> </w:t>
       </w:r>
       <w:r>
         <w:t>is an automating web application-testing tool by maki</w:t>
@@ -105,150 +132,253 @@
         <w:t xml:space="preserve"> </w:t>
       </w:r>
       <w:r>
-        <w:t xml:space="preserve">end-to-end test framework for AngularJS applications. </w:t>
+        <w:t xml:space="preserve">end-to-end test framework for </w:t>
+      </w:r>
+      <w:proofErr w:type="spellStart"/>
+      <w:r>
+        <w:t>AngularJS</w:t>
+      </w:r>
+      <w:proofErr w:type="spellEnd"/>
+      <w:r>
+        <w:t xml:space="preserve"> applications. </w:t>
       </w:r>
       <w:r>
         <w:t xml:space="preserve"> I have ported these testing applications into the continuous integration environment Jenkins on an AWS E2 Ubuntu server.  </w:t>
-      </w:r>
-      <w:r>
-        <w:t xml:space="preserve">The prototypes implement the same use case to </w:t>
-      </w:r>
-      <w:r>
-        <w:t>test</w:t>
-      </w:r>
-      <w:r>
-        <w:t xml:space="preserve"> </w:t>
-      </w:r>
-      <w:r>
-        <w:t xml:space="preserve">the </w:t>
-      </w:r>
-      <w:r>
-        <w:t>A</w:t>
-      </w:r>
-      <w:r>
-        <w:t xml:space="preserve">ngularJS.org home </w:t>
-      </w:r>
-      <w:r>
-        <w:t xml:space="preserve">page </w:t>
-      </w:r>
-      <w:r>
-        <w:t xml:space="preserve">and </w:t>
-      </w:r>
-      <w:r>
-        <w:t>therefore</w:t>
-      </w:r>
-      <w:r>
-        <w:t xml:space="preserve"> demonstrate </w:t>
-      </w:r>
-      <w:r>
-        <w:t xml:space="preserve">my </w:t>
-      </w:r>
-      <w:r>
-        <w:t xml:space="preserve">ability to provide identical functional automation of a web site using two </w:t>
-      </w:r>
-      <w:r>
-        <w:t>testing frameworks</w:t>
-      </w:r>
-      <w:r>
-        <w:t xml:space="preserve"> that are</w:t>
-      </w:r>
-      <w:r>
-        <w:t xml:space="preserve"> </w:t>
-      </w:r>
-      <w:r>
-        <w:t>executed using</w:t>
-      </w:r>
-      <w:r>
-        <w:t xml:space="preserve"> </w:t>
-      </w:r>
-      <w:r>
-        <w:t xml:space="preserve">different </w:t>
-      </w:r>
-      <w:r>
-        <w:t>programming</w:t>
-      </w:r>
-      <w:r>
-        <w:t xml:space="preserve"> </w:t>
-      </w:r>
-      <w:r>
-        <w:t>languages</w:t>
-      </w:r>
-      <w:r>
-        <w:t>: Java and JavaScript</w:t>
-      </w:r>
-      <w:r>
-        <w:t>.</w:t>
       </w:r>
     </w:p>
     <w:p/>
     <w:p>
       <w:r>
-        <w:t>I also</w:t>
+        <w:t xml:space="preserve">Two </w:t>
+      </w:r>
+      <w:r>
+        <w:t xml:space="preserve">prototypes implement the same use case to </w:t>
+      </w:r>
+      <w:r>
+        <w:t>test</w:t>
       </w:r>
       <w:r>
         <w:t xml:space="preserve"> </w:t>
       </w:r>
       <w:r>
-        <w:t>provide</w:t>
-      </w:r>
-      <w:r>
-        <w:t xml:space="preserve"> a prototype testing the common HTTP methods of a</w:t>
-      </w:r>
-      <w:r>
-        <w:t xml:space="preserve"> REST </w:t>
-      </w:r>
-      <w:r>
-        <w:t>Web</w:t>
-      </w:r>
+        <w:t xml:space="preserve">the </w:t>
+      </w:r>
+      <w:r>
+        <w:t>A</w:t>
+      </w:r>
+      <w:r>
+        <w:t xml:space="preserve">ngularJS.org home </w:t>
+      </w:r>
+      <w:r>
+        <w:t xml:space="preserve">page </w:t>
+      </w:r>
+      <w:r>
+        <w:t xml:space="preserve">using Selenium </w:t>
+      </w:r>
+      <w:proofErr w:type="spellStart"/>
+      <w:r>
+        <w:t>WebDriver</w:t>
+      </w:r>
+      <w:proofErr w:type="spellEnd"/>
+      <w:r>
+        <w:t xml:space="preserve"> and </w:t>
+      </w:r>
+      <w:proofErr w:type="spellStart"/>
+      <w:r>
+        <w:t>Protrator</w:t>
+      </w:r>
+      <w:proofErr w:type="spellEnd"/>
       <w:r>
         <w:t xml:space="preserve"> </w:t>
       </w:r>
       <w:r>
-        <w:t>Service</w:t>
-      </w:r>
-      <w:r>
-        <w:t xml:space="preserve"> using </w:t>
-      </w:r>
-      <w:r>
-        <w:t>Rest-a</w:t>
-      </w:r>
-      <w:r>
-        <w:t>ssured and Cucumber.</w:t>
-      </w:r>
-      <w:r>
-        <w:t xml:space="preserve">  Rest-a</w:t>
-      </w:r>
-      <w:r>
-        <w:t>ssured</w:t>
-      </w:r>
-      <w:r>
-        <w:t xml:space="preserve"> is a Java </w:t>
-      </w:r>
-      <w:r>
-        <w:t>library</w:t>
-      </w:r>
-      <w:r>
-        <w:t xml:space="preserve"> for testing REST </w:t>
-      </w:r>
-      <w:r>
-        <w:t>services</w:t>
+        <w:t xml:space="preserve">and </w:t>
+      </w:r>
+      <w:r>
+        <w:t>therefore</w:t>
+      </w:r>
+      <w:r>
+        <w:t xml:space="preserve"> demonstrate </w:t>
+      </w:r>
+      <w:r>
+        <w:t xml:space="preserve">my </w:t>
+      </w:r>
+      <w:r>
+        <w:t xml:space="preserve">ability to provide identical functional automation of a web site using two </w:t>
+      </w:r>
+      <w:r>
+        <w:t>testing frameworks</w:t>
+      </w:r>
+      <w:r>
+        <w:t xml:space="preserve"> that are</w:t>
+      </w:r>
+      <w:r>
+        <w:t xml:space="preserve"> </w:t>
+      </w:r>
+      <w:r>
+        <w:t>executed using</w:t>
+      </w:r>
+      <w:r>
+        <w:t xml:space="preserve"> </w:t>
+      </w:r>
+      <w:r>
+        <w:t xml:space="preserve">different </w:t>
+      </w:r>
+      <w:r>
+        <w:t>programming</w:t>
+      </w:r>
+      <w:r>
+        <w:t xml:space="preserve"> </w:t>
+      </w:r>
+      <w:r>
+        <w:t>languages</w:t>
+      </w:r>
+      <w:r>
+        <w:t>: Java and JavaScript</w:t>
       </w:r>
       <w:r>
         <w:t>.</w:t>
-      </w:r>
-      <w:r>
-        <w:t xml:space="preserve">  This prototype has also been ported </w:t>
-      </w:r>
-      <w:r>
-        <w:t xml:space="preserve">into </w:t>
-      </w:r>
-      <w:r>
-        <w:t xml:space="preserve">Jenkins.  </w:t>
       </w:r>
     </w:p>
     <w:p/>
     <w:p>
       <w:r>
+        <w:t>I</w:t>
+      </w:r>
+      <w:r>
+        <w:t xml:space="preserve"> have also built a prototype </w:t>
+      </w:r>
+      <w:r>
+        <w:t>using</w:t>
+      </w:r>
+      <w:r>
+        <w:t xml:space="preserve"> Selenium </w:t>
+      </w:r>
+      <w:proofErr w:type="spellStart"/>
+      <w:r>
+        <w:t>WebDriver</w:t>
+      </w:r>
+      <w:proofErr w:type="spellEnd"/>
+      <w:r>
+        <w:t xml:space="preserve"> </w:t>
+      </w:r>
+      <w:r>
+        <w:t xml:space="preserve">and Cucumber </w:t>
+      </w:r>
+      <w:r>
+        <w:t>to automate</w:t>
+      </w:r>
+      <w:r>
+        <w:t xml:space="preserve"> </w:t>
+      </w:r>
+      <w:r>
+        <w:t xml:space="preserve">and verify </w:t>
+      </w:r>
+      <w:r>
+        <w:t xml:space="preserve">the common </w:t>
+      </w:r>
+      <w:r>
+        <w:t>elements</w:t>
+      </w:r>
+      <w:r>
+        <w:t xml:space="preserve"> </w:t>
+      </w:r>
+      <w:r>
+        <w:t xml:space="preserve">of a web </w:t>
+      </w:r>
+      <w:r>
+        <w:t>page</w:t>
+      </w:r>
+      <w:r>
+        <w:t xml:space="preserve"> </w:t>
+      </w:r>
+      <w:r>
+        <w:t xml:space="preserve">form </w:t>
+      </w:r>
+      <w:r>
+        <w:t xml:space="preserve">(i.e. </w:t>
+      </w:r>
+      <w:r>
+        <w:t>text boxes, dropdowns</w:t>
+      </w:r>
+      <w:r>
+        <w:t>, radio buttons, checkboxes</w:t>
+      </w:r>
+      <w:r>
+        <w:t>, submit buttons, and links</w:t>
+      </w:r>
+      <w:r>
+        <w:t>)</w:t>
+      </w:r>
+      <w:r>
+        <w:t>.</w:t>
+      </w:r>
+    </w:p>
+    <w:p/>
+    <w:p>
+      <w:r>
+        <w:t>I also</w:t>
+      </w:r>
+      <w:r>
+        <w:t xml:space="preserve"> </w:t>
+      </w:r>
+      <w:r>
+        <w:t>provide</w:t>
+      </w:r>
+      <w:r>
+        <w:t xml:space="preserve"> a prototype testing the common HTTP methods of a</w:t>
+      </w:r>
+      <w:r>
+        <w:t xml:space="preserve"> REST </w:t>
+      </w:r>
+      <w:r>
+        <w:t>Web</w:t>
+      </w:r>
+      <w:r>
+        <w:t xml:space="preserve"> </w:t>
+      </w:r>
+      <w:r>
+        <w:t>Service</w:t>
+      </w:r>
+      <w:r>
+        <w:t xml:space="preserve"> using </w:t>
+      </w:r>
+      <w:r>
+        <w:t>Rest-a</w:t>
+      </w:r>
+      <w:r>
+        <w:t>ssured and Cucumber.</w:t>
+      </w:r>
+      <w:r>
+        <w:t xml:space="preserve">  Rest-a</w:t>
+      </w:r>
+      <w:r>
+        <w:t>ssured</w:t>
+      </w:r>
+      <w:r>
+        <w:t xml:space="preserve"> is a Java </w:t>
+      </w:r>
+      <w:r>
+        <w:t>library</w:t>
+      </w:r>
+      <w:r>
+        <w:t xml:space="preserve"> for testing REST </w:t>
+      </w:r>
+      <w:r>
+        <w:t>services</w:t>
+      </w:r>
+      <w:r>
+        <w:t>.</w:t>
+      </w:r>
+      <w:r>
+        <w:t xml:space="preserve"> </w:t>
+      </w:r>
+      <w:bookmarkStart w:id="0" w:name="_GoBack"/>
+      <w:bookmarkEnd w:id="0"/>
+    </w:p>
+    <w:p/>
+    <w:p>
+      <w:r>
         <w:t>In</w:t>
       </w:r>
       <w:r>
@@ -315,7 +445,23 @@
         <w:t xml:space="preserve">and documentation </w:t>
       </w:r>
       <w:r>
-        <w:t>are located in my GitHub repository (gdombchik)</w:t>
+        <w:t xml:space="preserve">are located in my </w:t>
+      </w:r>
+      <w:proofErr w:type="spellStart"/>
+      <w:r>
+        <w:t>GitHub</w:t>
+      </w:r>
+      <w:proofErr w:type="spellEnd"/>
+      <w:r>
+        <w:t xml:space="preserve"> repository (</w:t>
+      </w:r>
+      <w:proofErr w:type="spellStart"/>
+      <w:r>
+        <w:t>gdombchik</w:t>
+      </w:r>
+      <w:proofErr w:type="spellEnd"/>
+      <w:r>
+        <w:t>)</w:t>
       </w:r>
       <w:r>
         <w:t xml:space="preserve"> and the links are provided below</w:t>
@@ -379,13 +525,41 @@
         <w:rPr>
           <w:i/>
         </w:rPr>
-        <w:t>in my GitHub repository</w:t>
-      </w:r>
-      <w:r>
-        <w:rPr>
-          <w:i/>
-        </w:rPr>
-        <w:t xml:space="preserve"> (gdombchik)</w:t>
+        <w:t xml:space="preserve">in my </w:t>
+      </w:r>
+      <w:proofErr w:type="spellStart"/>
+      <w:r>
+        <w:rPr>
+          <w:i/>
+        </w:rPr>
+        <w:t>GitHub</w:t>
+      </w:r>
+      <w:proofErr w:type="spellEnd"/>
+      <w:r>
+        <w:rPr>
+          <w:i/>
+        </w:rPr>
+        <w:t xml:space="preserve"> repository</w:t>
+      </w:r>
+      <w:r>
+        <w:rPr>
+          <w:i/>
+        </w:rPr>
+        <w:t xml:space="preserve"> (</w:t>
+      </w:r>
+      <w:proofErr w:type="spellStart"/>
+      <w:r>
+        <w:rPr>
+          <w:i/>
+        </w:rPr>
+        <w:t>gdombchik</w:t>
+      </w:r>
+      <w:proofErr w:type="spellEnd"/>
+      <w:r>
+        <w:rPr>
+          <w:i/>
+        </w:rPr>
+        <w:t>)</w:t>
       </w:r>
       <w:r>
         <w:rPr>
@@ -461,14 +635,22 @@
         <w:rPr>
           <w:i/>
         </w:rPr>
-        <w:t xml:space="preserve"> either</w:t>
-      </w:r>
-      <w:r>
-        <w:rPr>
-          <w:i/>
-        </w:rPr>
         <w:t xml:space="preserve"> </w:t>
       </w:r>
+      <w:proofErr w:type="gramStart"/>
+      <w:r>
+        <w:rPr>
+          <w:i/>
+        </w:rPr>
+        <w:t>either</w:t>
+      </w:r>
+      <w:proofErr w:type="gramEnd"/>
+      <w:r>
+        <w:rPr>
+          <w:i/>
+        </w:rPr>
+        <w:t xml:space="preserve"> </w:t>
+      </w:r>
       <w:r>
         <w:rPr>
           <w:i/>
@@ -485,7 +667,21 @@
         <w:rPr>
           <w:i/>
         </w:rPr>
-        <w:t>elenium WebDriver or Protractor</w:t>
+        <w:t xml:space="preserve">elenium </w:t>
+      </w:r>
+      <w:proofErr w:type="spellStart"/>
+      <w:r>
+        <w:rPr>
+          <w:i/>
+        </w:rPr>
+        <w:t>WebDriver</w:t>
+      </w:r>
+      <w:proofErr w:type="spellEnd"/>
+      <w:r>
+        <w:rPr>
+          <w:i/>
+        </w:rPr>
+        <w:t xml:space="preserve"> or Protractor</w:t>
       </w:r>
       <w:r>
         <w:rPr>
@@ -547,8 +743,16 @@
         <w:rPr>
           <w:i/>
         </w:rPr>
-        <w:t>Selenium WebDriver</w:t>
-      </w:r>
+        <w:t xml:space="preserve">Selenium </w:t>
+      </w:r>
+      <w:proofErr w:type="spellStart"/>
+      <w:r>
+        <w:rPr>
+          <w:i/>
+        </w:rPr>
+        <w:t>WebDriver</w:t>
+      </w:r>
+      <w:proofErr w:type="spellEnd"/>
       <w:r>
         <w:rPr>
           <w:i/>
@@ -590,8 +794,30 @@
         <w:rPr>
           <w:i/>
         </w:rPr>
-        <w:t>Maven, Cucumber, PhantomJS Driver, JUnit</w:t>
-      </w:r>
+        <w:t xml:space="preserve">Maven, Cucumber, </w:t>
+      </w:r>
+      <w:proofErr w:type="spellStart"/>
+      <w:r>
+        <w:rPr>
+          <w:i/>
+        </w:rPr>
+        <w:t>PhantomJS</w:t>
+      </w:r>
+      <w:proofErr w:type="spellEnd"/>
+      <w:r>
+        <w:rPr>
+          <w:i/>
+        </w:rPr>
+        <w:t xml:space="preserve"> Driver, </w:t>
+      </w:r>
+      <w:proofErr w:type="spellStart"/>
+      <w:r>
+        <w:rPr>
+          <w:i/>
+        </w:rPr>
+        <w:t>JUnit</w:t>
+      </w:r>
+      <w:proofErr w:type="spellEnd"/>
       <w:r>
         <w:rPr>
           <w:i/>
@@ -602,15 +828,39 @@
         <w:rPr>
           <w:i/>
         </w:rPr>
-        <w:t xml:space="preserve"> Spring,</w:t>
-      </w:r>
-      <w:bookmarkStart w:id="0" w:name="_GoBack"/>
-      <w:bookmarkEnd w:id="0"/>
-      <w:r>
-        <w:rPr>
-          <w:i/>
-        </w:rPr>
-        <w:t xml:space="preserve"> and Java.</w:t>
+        <w:t xml:space="preserve"> </w:t>
+      </w:r>
+      <w:proofErr w:type="gramStart"/>
+      <w:r>
+        <w:rPr>
+          <w:i/>
+        </w:rPr>
+        <w:t>Spring</w:t>
+      </w:r>
+      <w:proofErr w:type="gramEnd"/>
+      <w:r>
+        <w:rPr>
+          <w:i/>
+        </w:rPr>
+        <w:t>,</w:t>
+      </w:r>
+      <w:r>
+        <w:rPr>
+          <w:i/>
+        </w:rPr>
+        <w:t xml:space="preserve"> </w:t>
+      </w:r>
+      <w:r>
+        <w:rPr>
+          <w:i/>
+        </w:rPr>
+        <w:t xml:space="preserve">Log4j, </w:t>
+      </w:r>
+      <w:r>
+        <w:rPr>
+          <w:i/>
+        </w:rPr>
+        <w:t>and Java.</w:t>
       </w:r>
     </w:p>
     <w:p>
@@ -754,13 +1004,35 @@
         <w:rPr>
           <w:i/>
         </w:rPr>
-        <w:t xml:space="preserve">Selenium WebDriver, Jasmine, </w:t>
-      </w:r>
-      <w:r>
-        <w:rPr>
-          <w:i/>
-        </w:rPr>
-        <w:t xml:space="preserve">PhantomJS, </w:t>
+        <w:t xml:space="preserve">Selenium </w:t>
+      </w:r>
+      <w:proofErr w:type="spellStart"/>
+      <w:r>
+        <w:rPr>
+          <w:i/>
+        </w:rPr>
+        <w:t>WebDriver</w:t>
+      </w:r>
+      <w:proofErr w:type="spellEnd"/>
+      <w:r>
+        <w:rPr>
+          <w:i/>
+        </w:rPr>
+        <w:t xml:space="preserve">, Jasmine, </w:t>
+      </w:r>
+      <w:proofErr w:type="spellStart"/>
+      <w:r>
+        <w:rPr>
+          <w:i/>
+        </w:rPr>
+        <w:t>PhantomJS</w:t>
+      </w:r>
+      <w:proofErr w:type="spellEnd"/>
+      <w:r>
+        <w:rPr>
+          <w:i/>
+        </w:rPr>
+        <w:t xml:space="preserve">, </w:t>
       </w:r>
       <w:r>
         <w:rPr>
@@ -863,28 +1135,27 @@
         <w:rPr>
           <w:i/>
         </w:rPr>
-        <w:t xml:space="preserve">Description: </w:t>
-      </w:r>
-      <w:r>
-        <w:rPr>
-          <w:i/>
-        </w:rPr>
-        <w:t xml:space="preserve"> Demonstrates</w:t>
-      </w:r>
-      <w:r>
-        <w:rPr>
-          <w:i/>
-        </w:rPr>
-        <w:t xml:space="preserve"> testing of </w:t>
-      </w:r>
-      <w:r>
-        <w:rPr>
-          <w:i/>
-        </w:rPr>
-        <w:t xml:space="preserve">common </w:t>
-      </w:r>
-      <w:r>
-        <w:t>HTTP methods of a REST Web Service using Rest-Assured and Cucumber</w:t>
+        <w:t xml:space="preserve">Description:  </w:t>
+      </w:r>
+      <w:r>
+        <w:t>A</w:t>
+      </w:r>
+      <w:r>
+        <w:t>utomate and verify the common elements of a web page form (i.e. text boxes, dropdowns, radio buttons, checkboxes, submit buttons, and links)</w:t>
+      </w:r>
+      <w:r>
+        <w:t xml:space="preserve"> using </w:t>
+      </w:r>
+      <w:r>
+        <w:t xml:space="preserve">Selenium </w:t>
+      </w:r>
+      <w:proofErr w:type="spellStart"/>
+      <w:r>
+        <w:t>WebDriver</w:t>
+      </w:r>
+      <w:proofErr w:type="spellEnd"/>
+      <w:r>
+        <w:t xml:space="preserve"> and Cucumber</w:t>
       </w:r>
       <w:r>
         <w:t>.</w:t>
@@ -912,26 +1183,30 @@
         <w:rPr>
           <w:i/>
         </w:rPr>
-        <w:t>Maven</w:t>
-      </w:r>
-      <w:r>
-        <w:rPr>
-          <w:i/>
-        </w:rPr>
-        <w:t>, JUnit</w:t>
-      </w:r>
-      <w:r>
-        <w:rPr>
-          <w:i/>
-        </w:rPr>
-        <w:t xml:space="preserve">, </w:t>
-      </w:r>
-      <w:r>
-        <w:rPr>
-          <w:i/>
-        </w:rPr>
-        <w:t>Gson</w:t>
-      </w:r>
+        <w:t xml:space="preserve">Maven, Cucumber, </w:t>
+      </w:r>
+      <w:proofErr w:type="spellStart"/>
+      <w:r>
+        <w:rPr>
+          <w:i/>
+        </w:rPr>
+        <w:t>PhantomJS</w:t>
+      </w:r>
+      <w:proofErr w:type="spellEnd"/>
+      <w:r>
+        <w:rPr>
+          <w:i/>
+        </w:rPr>
+        <w:t xml:space="preserve"> Driver, </w:t>
+      </w:r>
+      <w:proofErr w:type="spellStart"/>
+      <w:r>
+        <w:rPr>
+          <w:i/>
+        </w:rPr>
+        <w:t>JUnit</w:t>
+      </w:r>
+      <w:proofErr w:type="spellEnd"/>
       <w:r>
         <w:rPr>
           <w:i/>
@@ -942,7 +1217,39 @@
         <w:rPr>
           <w:i/>
         </w:rPr>
-        <w:t xml:space="preserve"> and Java.</w:t>
+        <w:t xml:space="preserve"> </w:t>
+      </w:r>
+      <w:proofErr w:type="gramStart"/>
+      <w:r>
+        <w:rPr>
+          <w:i/>
+        </w:rPr>
+        <w:t>Spring</w:t>
+      </w:r>
+      <w:proofErr w:type="gramEnd"/>
+      <w:r>
+        <w:rPr>
+          <w:i/>
+        </w:rPr>
+        <w:t>,</w:t>
+      </w:r>
+      <w:r>
+        <w:rPr>
+          <w:i/>
+        </w:rPr>
+        <w:t xml:space="preserve"> </w:t>
+      </w:r>
+      <w:r>
+        <w:rPr>
+          <w:i/>
+        </w:rPr>
+        <w:t xml:space="preserve">Log4j, </w:t>
+      </w:r>
+      <w:r>
+        <w:rPr>
+          <w:i/>
+        </w:rPr>
+        <w:t>and Java.</w:t>
       </w:r>
     </w:p>
     <w:p>
@@ -961,6 +1268,185 @@
         <w:rPr>
           <w:i/>
         </w:rPr>
+        <w:t>Location:</w:t>
+      </w:r>
+      <w:r>
+        <w:rPr>
+          <w:i/>
+        </w:rPr>
+        <w:t xml:space="preserve">  </w:t>
+      </w:r>
+      <w:hyperlink r:id="rId11" w:history="1">
+        <w:r>
+          <w:rPr>
+            <w:rStyle w:val="Hyperlink"/>
+            <w:i/>
+          </w:rPr>
+          <w:t>https://github.com/gdombchik/ToolsQA</w:t>
+        </w:r>
+      </w:hyperlink>
+    </w:p>
+    <w:p>
+      <w:pPr>
+        <w:pStyle w:val="ListParagraph"/>
+        <w:numPr>
+          <w:ilvl w:val="1"/>
+          <w:numId w:val="18"/>
+        </w:numPr>
+        <w:ind w:left="1080"/>
+        <w:rPr>
+          <w:i/>
+        </w:rPr>
+      </w:pPr>
+      <w:r>
+        <w:rPr>
+          <w:i/>
+        </w:rPr>
+        <w:t xml:space="preserve">Documentation: </w:t>
+      </w:r>
+      <w:hyperlink r:id="rId12" w:history="1">
+        <w:r>
+          <w:rPr>
+            <w:rStyle w:val="Hyperlink"/>
+            <w:i/>
+          </w:rPr>
+          <w:t>https://github.com/gdombchik/ToolsQA/blob/master/ToolsQA.docx</w:t>
+        </w:r>
+      </w:hyperlink>
+    </w:p>
+    <w:p>
+      <w:pPr>
+        <w:pStyle w:val="ListParagraph"/>
+        <w:ind w:left="360"/>
+        <w:rPr>
+          <w:i/>
+        </w:rPr>
+      </w:pPr>
+    </w:p>
+    <w:p>
+      <w:pPr>
+        <w:pStyle w:val="ListParagraph"/>
+        <w:numPr>
+          <w:ilvl w:val="0"/>
+          <w:numId w:val="18"/>
+        </w:numPr>
+        <w:ind w:left="360"/>
+        <w:rPr>
+          <w:i/>
+        </w:rPr>
+      </w:pPr>
+      <w:r>
+        <w:rPr>
+          <w:i/>
+        </w:rPr>
+        <w:t xml:space="preserve">Description: </w:t>
+      </w:r>
+      <w:r>
+        <w:rPr>
+          <w:i/>
+        </w:rPr>
+        <w:t xml:space="preserve"> Demonstrates</w:t>
+      </w:r>
+      <w:r>
+        <w:rPr>
+          <w:i/>
+        </w:rPr>
+        <w:t xml:space="preserve"> testing of </w:t>
+      </w:r>
+      <w:r>
+        <w:rPr>
+          <w:i/>
+        </w:rPr>
+        <w:t xml:space="preserve">common </w:t>
+      </w:r>
+      <w:r>
+        <w:t>HTTP methods of a REST Web Service using Rest-Assured and Cucumber</w:t>
+      </w:r>
+      <w:r>
+        <w:t>.</w:t>
+      </w:r>
+    </w:p>
+    <w:p>
+      <w:pPr>
+        <w:pStyle w:val="ListParagraph"/>
+        <w:numPr>
+          <w:ilvl w:val="1"/>
+          <w:numId w:val="18"/>
+        </w:numPr>
+        <w:ind w:left="1080"/>
+        <w:rPr>
+          <w:i/>
+        </w:rPr>
+      </w:pPr>
+      <w:r>
+        <w:rPr>
+          <w:i/>
+        </w:rPr>
+        <w:t xml:space="preserve">Supporting Software:  </w:t>
+      </w:r>
+      <w:r>
+        <w:rPr>
+          <w:i/>
+        </w:rPr>
+        <w:t>Maven</w:t>
+      </w:r>
+      <w:r>
+        <w:rPr>
+          <w:i/>
+        </w:rPr>
+        <w:t xml:space="preserve">, </w:t>
+      </w:r>
+      <w:proofErr w:type="spellStart"/>
+      <w:r>
+        <w:rPr>
+          <w:i/>
+        </w:rPr>
+        <w:t>JUnit</w:t>
+      </w:r>
+      <w:proofErr w:type="spellEnd"/>
+      <w:r>
+        <w:rPr>
+          <w:i/>
+        </w:rPr>
+        <w:t xml:space="preserve">, </w:t>
+      </w:r>
+      <w:proofErr w:type="spellStart"/>
+      <w:r>
+        <w:rPr>
+          <w:i/>
+        </w:rPr>
+        <w:t>Gson</w:t>
+      </w:r>
+      <w:proofErr w:type="spellEnd"/>
+      <w:r>
+        <w:rPr>
+          <w:i/>
+        </w:rPr>
+        <w:t>,</w:t>
+      </w:r>
+      <w:r>
+        <w:rPr>
+          <w:i/>
+        </w:rPr>
+        <w:t xml:space="preserve"> and Java.</w:t>
+      </w:r>
+    </w:p>
+    <w:p>
+      <w:pPr>
+        <w:pStyle w:val="ListParagraph"/>
+        <w:numPr>
+          <w:ilvl w:val="1"/>
+          <w:numId w:val="18"/>
+        </w:numPr>
+        <w:ind w:left="1080"/>
+        <w:rPr>
+          <w:i/>
+        </w:rPr>
+      </w:pPr>
+      <w:r>
+        <w:rPr>
+          <w:i/>
+        </w:rPr>
         <w:t xml:space="preserve">Location: </w:t>
       </w:r>
       <w:r>
@@ -969,7 +1455,7 @@
         </w:rPr>
         <w:t xml:space="preserve"> </w:t>
       </w:r>
-      <w:hyperlink r:id="rId11" w:history="1">
+      <w:hyperlink r:id="rId13" w:history="1">
         <w:r>
           <w:rPr>
             <w:rStyle w:val="Hyperlink"/>
@@ -997,7 +1483,7 @@
         </w:rPr>
         <w:t xml:space="preserve">Documentation:  </w:t>
       </w:r>
-      <w:hyperlink r:id="rId12" w:history="1">
+      <w:hyperlink r:id="rId14" w:history="1">
         <w:r>
           <w:rPr>
             <w:rStyle w:val="Hyperlink"/>
@@ -1012,7 +1498,7 @@
       <w:r>
         <w:t xml:space="preserve">I am looking to join an organization where I can equally assist the client and grow as a professional.  I look forward to your hearing from you and can be contacted either by </w:t>
       </w:r>
-      <w:hyperlink r:id="rId13" w:history="1">
+      <w:hyperlink r:id="rId15" w:history="1">
         <w:r>
           <w:rPr>
             <w:rStyle w:val="Hyperlink"/>
@@ -1026,7 +1512,7 @@
       <w:r>
         <w:t xml:space="preserve"> </w:t>
       </w:r>
-      <w:hyperlink r:id="rId14" w:history="1">
+      <w:hyperlink r:id="rId16" w:history="1">
         <w:r>
           <w:rPr>
             <w:rStyle w:val="Hyperlink"/>

</xml_diff>

<commit_message>
Change the wording around a little
</commit_message>
<xml_diff>
--- a/cover_letter.docx
+++ b/cover_letter.docx
@@ -66,30 +66,26 @@
         <w:t>I have built some</w:t>
       </w:r>
       <w:r>
-        <w:t xml:space="preserve"> prototypes to demonstrate my proficiency in using the tools to automate the testing of a web application.  </w:t>
-      </w:r>
-      <w:r>
-        <w:t xml:space="preserve">A front-end test solution can be built by installing a testing software such as Selenium </w:t>
-      </w:r>
-      <w:proofErr w:type="spellStart"/>
-      <w:r>
-        <w:t>WebDriver</w:t>
-      </w:r>
-      <w:proofErr w:type="spellEnd"/>
-      <w:r>
-        <w:t xml:space="preserve"> or Protractor,</w:t>
-      </w:r>
-      <w:r>
         <w:t xml:space="preserve"> </w:t>
       </w:r>
       <w:r>
-        <w:t xml:space="preserve">and a headless environment such as </w:t>
-      </w:r>
-      <w:proofErr w:type="spellStart"/>
-      <w:r>
-        <w:t>PhantomJS</w:t>
-      </w:r>
-      <w:proofErr w:type="spellEnd"/>
+        <w:t>sample</w:t>
+      </w:r>
+      <w:r>
+        <w:t xml:space="preserve">s </w:t>
+      </w:r>
+      <w:r>
+        <w:t xml:space="preserve">to demonstrate my proficiency in using the tools to automate the testing of a web application.  </w:t>
+      </w:r>
+      <w:r>
+        <w:t>A front-end test solution can be built by installing a testing software such as Selenium WebDriver or Protractor,</w:t>
+      </w:r>
+      <w:r>
+        <w:t xml:space="preserve"> </w:t>
+      </w:r>
+      <w:r>
+        <w:t>and a headless environment such as PhantomJS</w:t>
+      </w:r>
       <w:r>
         <w:t xml:space="preserve"> or </w:t>
       </w:r>
@@ -115,41 +111,25 @@
         <w:t xml:space="preserve">Cucumber runs automated </w:t>
       </w:r>
       <w:r>
-        <w:t xml:space="preserve">acceptance tests written in a behavior-driven development (BDD) style.  Selenium </w:t>
-      </w:r>
-      <w:proofErr w:type="spellStart"/>
-      <w:r>
-        <w:t>WebDriver</w:t>
-      </w:r>
-      <w:proofErr w:type="spellEnd"/>
+        <w:t xml:space="preserve">acceptance tests written in a behavior-driven development (BDD) style.  Selenium WebDriver </w:t>
+      </w:r>
+      <w:r>
+        <w:t>is an automating web application-testing tool by maki</w:t>
+      </w:r>
+      <w:r>
+        <w:t xml:space="preserve">ng direct calls to the browser.  </w:t>
+      </w:r>
+      <w:r>
+        <w:t>Protractor is a</w:t>
+      </w:r>
+      <w:r>
+        <w:t>n</w:t>
+      </w:r>
       <w:r>
         <w:t xml:space="preserve"> </w:t>
       </w:r>
       <w:r>
-        <w:t>is an automating web application-testing tool by maki</w:t>
-      </w:r>
-      <w:r>
-        <w:t xml:space="preserve">ng direct calls to the browser.  </w:t>
-      </w:r>
-      <w:r>
-        <w:t>Protractor is a</w:t>
-      </w:r>
-      <w:r>
-        <w:t>n</w:t>
-      </w:r>
-      <w:r>
-        <w:t xml:space="preserve"> </w:t>
-      </w:r>
-      <w:r>
-        <w:t xml:space="preserve">end-to-end test framework for </w:t>
-      </w:r>
-      <w:proofErr w:type="spellStart"/>
-      <w:r>
-        <w:t>AngularJS</w:t>
-      </w:r>
-      <w:proofErr w:type="spellEnd"/>
-      <w:r>
-        <w:t xml:space="preserve"> applications. </w:t>
+        <w:t xml:space="preserve">end-to-end test framework for AngularJS applications. </w:t>
       </w:r>
       <w:r>
         <w:t xml:space="preserve"> I have ported these testing applications into the continuous integration environment Jenkins on an AWS E2 Ubuntu server.  </w:t>
@@ -164,7 +144,10 @@
         <w:t xml:space="preserve"> </w:t>
       </w:r>
       <w:r>
-        <w:t xml:space="preserve">prototypes implement the same use case to </w:t>
+        <w:t>sample</w:t>
+      </w:r>
+      <w:r>
+        <w:t xml:space="preserve">s implement the same use case to </w:t>
       </w:r>
       <w:r>
         <w:t>test</w:t>
@@ -191,59 +174,52 @@
         <w:t>: (1)</w:t>
       </w:r>
       <w:r>
-        <w:t xml:space="preserve"> Selenium </w:t>
-      </w:r>
-      <w:proofErr w:type="spellStart"/>
-      <w:r>
-        <w:t>WebDriver</w:t>
-      </w:r>
-      <w:proofErr w:type="spellEnd"/>
+        <w:t xml:space="preserve"> Selenium WebDriver </w:t>
+      </w:r>
+      <w:r>
+        <w:t>and Cucumber,</w:t>
+      </w:r>
+      <w:r>
+        <w:t xml:space="preserve"> (2)</w:t>
+      </w:r>
       <w:r>
         <w:t xml:space="preserve"> </w:t>
       </w:r>
       <w:r>
-        <w:t>and Cucumber,</w:t>
-      </w:r>
-      <w:r>
-        <w:t xml:space="preserve"> (2)</w:t>
+        <w:t>Protrator, Cucumber, Chai</w:t>
+      </w:r>
+      <w:r>
+        <w:t>, and Chai As Promised</w:t>
+      </w:r>
+      <w:r>
+        <w:t xml:space="preserve">, </w:t>
+      </w:r>
+      <w:r>
+        <w:t xml:space="preserve">and </w:t>
+      </w:r>
+      <w:r>
+        <w:t>(3)</w:t>
       </w:r>
       <w:r>
         <w:t xml:space="preserve"> </w:t>
       </w:r>
-      <w:proofErr w:type="spellStart"/>
-      <w:r>
-        <w:t>Protrator</w:t>
-      </w:r>
-      <w:proofErr w:type="spellEnd"/>
-      <w:r>
-        <w:t>, Cucumber, Chai</w:t>
-      </w:r>
-      <w:r>
-        <w:t>, and Chai As Promised</w:t>
-      </w:r>
-      <w:r>
-        <w:t xml:space="preserve">, </w:t>
-      </w:r>
-      <w:r>
-        <w:t xml:space="preserve">and </w:t>
-      </w:r>
-      <w:r>
-        <w:t>(3)</w:t>
+      <w:r>
+        <w:t>Protractor and Jasmine.</w:t>
       </w:r>
       <w:r>
         <w:t xml:space="preserve"> </w:t>
       </w:r>
       <w:r>
-        <w:t>Protractor and Jasmine.</w:t>
-      </w:r>
-      <w:r>
-        <w:t xml:space="preserve"> </w:t>
-      </w:r>
-      <w:r>
         <w:t xml:space="preserve">  </w:t>
       </w:r>
       <w:r>
-        <w:t xml:space="preserve">These prototypes </w:t>
+        <w:t xml:space="preserve">These </w:t>
+      </w:r>
+      <w:r>
+        <w:t>sample</w:t>
+      </w:r>
+      <w:r>
+        <w:t xml:space="preserve">s </w:t>
       </w:r>
       <w:r>
         <w:t xml:space="preserve">demonstrate </w:t>
@@ -300,21 +276,19 @@
         <w:t>I</w:t>
       </w:r>
       <w:r>
-        <w:t xml:space="preserve"> have also built a prototype </w:t>
+        <w:t xml:space="preserve"> have also built a </w:t>
+      </w:r>
+      <w:r>
+        <w:t>sample</w:t>
+      </w:r>
+      <w:r>
+        <w:t xml:space="preserve"> </w:t>
       </w:r>
       <w:r>
         <w:t>using</w:t>
       </w:r>
       <w:r>
-        <w:t xml:space="preserve"> Selenium </w:t>
-      </w:r>
-      <w:proofErr w:type="spellStart"/>
-      <w:r>
-        <w:t>WebDriver</w:t>
-      </w:r>
-      <w:proofErr w:type="spellEnd"/>
-      <w:r>
-        <w:t xml:space="preserve"> </w:t>
+        <w:t xml:space="preserve"> Selenium WebDriver </w:t>
       </w:r>
       <w:r>
         <w:t xml:space="preserve">and Cucumber </w:t>
@@ -380,7 +354,13 @@
         <w:t>provide</w:t>
       </w:r>
       <w:r>
-        <w:t xml:space="preserve"> a prototype testing the common HTTP methods of a</w:t>
+        <w:t xml:space="preserve"> a </w:t>
+      </w:r>
+      <w:r>
+        <w:t>sample</w:t>
+      </w:r>
+      <w:r>
+        <w:t xml:space="preserve"> testing the common HTTP methods of a</w:t>
       </w:r>
       <w:r>
         <w:t xml:space="preserve"> REST </w:t>
@@ -448,14 +428,12 @@
       <w:r>
         <w:t xml:space="preserve">testing </w:t>
       </w:r>
-      <w:proofErr w:type="gramStart"/>
-      <w:r>
-        <w:t>prototype</w:t>
+      <w:r>
+        <w:t>sample</w:t>
       </w:r>
       <w:r>
         <w:t>s</w:t>
       </w:r>
-      <w:proofErr w:type="gramEnd"/>
       <w:r>
         <w:t xml:space="preserve"> </w:t>
       </w:r>
@@ -493,7 +471,13 @@
         <w:t xml:space="preserve">.  </w:t>
       </w:r>
       <w:r>
-        <w:t>The prototypes</w:t>
+        <w:t xml:space="preserve">The </w:t>
+      </w:r>
+      <w:r>
+        <w:t>sample</w:t>
+      </w:r>
+      <w:r>
+        <w:t>s</w:t>
       </w:r>
       <w:r>
         <w:t xml:space="preserve"> </w:t>
@@ -502,23 +486,7 @@
         <w:t xml:space="preserve">and documentation </w:t>
       </w:r>
       <w:r>
-        <w:t xml:space="preserve">are located in my </w:t>
-      </w:r>
-      <w:proofErr w:type="spellStart"/>
-      <w:r>
-        <w:t>GitHub</w:t>
-      </w:r>
-      <w:proofErr w:type="spellEnd"/>
-      <w:r>
-        <w:t xml:space="preserve"> repository (</w:t>
-      </w:r>
-      <w:proofErr w:type="spellStart"/>
-      <w:r>
-        <w:t>gdombchik</w:t>
-      </w:r>
-      <w:proofErr w:type="spellEnd"/>
-      <w:r>
-        <w:t>)</w:t>
+        <w:t>are located in my GitHub repository (gdombchik)</w:t>
       </w:r>
       <w:r>
         <w:t xml:space="preserve"> and the links are provided below</w:t>
@@ -552,26 +520,10 @@
         <w:rPr>
           <w:i/>
         </w:rPr>
-        <w:t xml:space="preserve">ample </w:t>
-      </w:r>
-      <w:r>
-        <w:rPr>
-          <w:i/>
-        </w:rPr>
-        <w:t>prototype</w:t>
-      </w:r>
-      <w:r>
-        <w:rPr>
-          <w:i/>
-        </w:rPr>
-        <w:t>s</w:t>
-      </w:r>
-      <w:r>
-        <w:rPr>
-          <w:i/>
-        </w:rPr>
-        <w:t xml:space="preserve"> </w:t>
-      </w:r>
+        <w:t xml:space="preserve">amples </w:t>
+      </w:r>
+      <w:bookmarkStart w:id="0" w:name="_GoBack"/>
+      <w:bookmarkEnd w:id="0"/>
       <w:r>
         <w:rPr>
           <w:i/>
@@ -582,41 +534,13 @@
         <w:rPr>
           <w:i/>
         </w:rPr>
-        <w:t xml:space="preserve">in my </w:t>
-      </w:r>
-      <w:proofErr w:type="spellStart"/>
-      <w:r>
-        <w:rPr>
-          <w:i/>
-        </w:rPr>
-        <w:t>GitHub</w:t>
-      </w:r>
-      <w:proofErr w:type="spellEnd"/>
-      <w:r>
-        <w:rPr>
-          <w:i/>
-        </w:rPr>
-        <w:t xml:space="preserve"> repository</w:t>
-      </w:r>
-      <w:r>
-        <w:rPr>
-          <w:i/>
-        </w:rPr>
-        <w:t xml:space="preserve"> (</w:t>
-      </w:r>
-      <w:proofErr w:type="spellStart"/>
-      <w:r>
-        <w:rPr>
-          <w:i/>
-        </w:rPr>
-        <w:t>gdombchik</w:t>
-      </w:r>
-      <w:proofErr w:type="spellEnd"/>
-      <w:r>
-        <w:rPr>
-          <w:i/>
-        </w:rPr>
-        <w:t>)</w:t>
+        <w:t>in my GitHub repository</w:t>
+      </w:r>
+      <w:r>
+        <w:rPr>
+          <w:i/>
+        </w:rPr>
+        <w:t xml:space="preserve"> (gdombchik)</w:t>
       </w:r>
       <w:r>
         <w:rPr>
@@ -716,21 +640,7 @@
         <w:rPr>
           <w:i/>
         </w:rPr>
-        <w:t xml:space="preserve">elenium </w:t>
-      </w:r>
-      <w:proofErr w:type="spellStart"/>
-      <w:r>
-        <w:rPr>
-          <w:i/>
-        </w:rPr>
-        <w:t>WebDriver</w:t>
-      </w:r>
-      <w:proofErr w:type="spellEnd"/>
-      <w:r>
-        <w:rPr>
-          <w:i/>
-        </w:rPr>
-        <w:t xml:space="preserve"> or Protractor</w:t>
+        <w:t>elenium WebDriver or Protractor</w:t>
       </w:r>
       <w:r>
         <w:rPr>
@@ -768,8 +678,6 @@
         </w:rPr>
         <w:t xml:space="preserve">  </w:t>
       </w:r>
-      <w:bookmarkStart w:id="0" w:name="_GoBack"/>
-      <w:bookmarkEnd w:id="0"/>
     </w:p>
     <w:p>
       <w:pPr>
@@ -794,16 +702,8 @@
         <w:rPr>
           <w:i/>
         </w:rPr>
-        <w:t xml:space="preserve">Selenium </w:t>
-      </w:r>
-      <w:proofErr w:type="spellStart"/>
-      <w:r>
-        <w:rPr>
-          <w:i/>
-        </w:rPr>
-        <w:t>WebDriver</w:t>
-      </w:r>
-      <w:proofErr w:type="spellEnd"/>
+        <w:t>Selenium WebDriver</w:t>
+      </w:r>
       <w:r>
         <w:rPr>
           <w:i/>
@@ -858,30 +758,8 @@
         <w:rPr>
           <w:i/>
         </w:rPr>
-        <w:t xml:space="preserve">, </w:t>
-      </w:r>
-      <w:proofErr w:type="spellStart"/>
-      <w:r>
-        <w:rPr>
-          <w:i/>
-        </w:rPr>
-        <w:t>PhantomJS</w:t>
-      </w:r>
-      <w:proofErr w:type="spellEnd"/>
-      <w:r>
-        <w:rPr>
-          <w:i/>
-        </w:rPr>
-        <w:t xml:space="preserve"> Driver, </w:t>
-      </w:r>
-      <w:proofErr w:type="spellStart"/>
-      <w:r>
-        <w:rPr>
-          <w:i/>
-        </w:rPr>
-        <w:t>JUnit</w:t>
-      </w:r>
-      <w:proofErr w:type="spellEnd"/>
+        <w:t>, PhantomJS Driver, JUnit</w:t>
+      </w:r>
       <w:r>
         <w:rPr>
           <w:i/>
@@ -892,21 +770,7 @@
         <w:rPr>
           <w:i/>
         </w:rPr>
-        <w:t xml:space="preserve"> </w:t>
-      </w:r>
-      <w:proofErr w:type="gramStart"/>
-      <w:r>
-        <w:rPr>
-          <w:i/>
-        </w:rPr>
-        <w:t>Spring</w:t>
-      </w:r>
-      <w:proofErr w:type="gramEnd"/>
-      <w:r>
-        <w:rPr>
-          <w:i/>
-        </w:rPr>
-        <w:t>,</w:t>
+        <w:t xml:space="preserve"> Spring,</w:t>
       </w:r>
       <w:r>
         <w:rPr>
@@ -1040,19 +904,11 @@
           <w:i/>
         </w:rPr>
       </w:pPr>
-      <w:proofErr w:type="spellStart"/>
-      <w:r>
-        <w:rPr>
-          <w:i/>
-        </w:rPr>
-        <w:t>Protrator</w:t>
-      </w:r>
-      <w:proofErr w:type="spellEnd"/>
-      <w:r>
-        <w:rPr>
-          <w:i/>
-        </w:rPr>
-        <w:t>, Cucumber</w:t>
+      <w:r>
+        <w:rPr>
+          <w:i/>
+        </w:rPr>
+        <w:t>Protrator, Cucumber</w:t>
       </w:r>
       <w:r>
         <w:rPr>
@@ -1101,47 +957,19 @@
         <w:rPr>
           <w:i/>
         </w:rPr>
-        <w:t xml:space="preserve">Supporting Software:  Selenium </w:t>
-      </w:r>
-      <w:proofErr w:type="spellStart"/>
-      <w:r>
-        <w:rPr>
-          <w:i/>
-        </w:rPr>
-        <w:t>WebDriver</w:t>
-      </w:r>
-      <w:proofErr w:type="spellEnd"/>
-      <w:r>
-        <w:rPr>
-          <w:i/>
-        </w:rPr>
-        <w:t xml:space="preserve">, </w:t>
-      </w:r>
-      <w:proofErr w:type="spellStart"/>
-      <w:r>
-        <w:rPr>
-          <w:i/>
-        </w:rPr>
-        <w:t>PhantomJS</w:t>
-      </w:r>
-      <w:proofErr w:type="spellEnd"/>
-      <w:r>
-        <w:rPr>
-          <w:i/>
-        </w:rPr>
-        <w:t xml:space="preserve">, </w:t>
-      </w:r>
-      <w:r>
-        <w:rPr>
-          <w:i/>
-        </w:rPr>
-        <w:t>Sauce Labs</w:t>
-      </w:r>
-      <w:r>
-        <w:rPr>
-          <w:i/>
-        </w:rPr>
-        <w:t xml:space="preserve">, </w:t>
+        <w:t xml:space="preserve">Supporting Software:  Selenium WebDriver, </w:t>
+      </w:r>
+      <w:r>
+        <w:rPr>
+          <w:i/>
+        </w:rPr>
+        <w:t xml:space="preserve">PhantomJS, </w:t>
+      </w:r>
+      <w:r>
+        <w:rPr>
+          <w:i/>
+        </w:rPr>
+        <w:t xml:space="preserve">Sauce Labs, </w:t>
       </w:r>
       <w:r>
         <w:rPr>
@@ -1272,47 +1100,25 @@
         <w:rPr>
           <w:i/>
         </w:rPr>
-        <w:t xml:space="preserve">Selenium </w:t>
-      </w:r>
-      <w:proofErr w:type="spellStart"/>
-      <w:r>
-        <w:rPr>
-          <w:i/>
-        </w:rPr>
-        <w:t>WebDriver</w:t>
-      </w:r>
-      <w:proofErr w:type="spellEnd"/>
+        <w:t>Selenium WebDriver</w:t>
+      </w:r>
       <w:r>
         <w:rPr>
           <w:i/>
         </w:rPr>
         <w:t xml:space="preserve">, </w:t>
       </w:r>
-      <w:proofErr w:type="spellStart"/>
-      <w:r>
-        <w:rPr>
-          <w:i/>
-        </w:rPr>
-        <w:t>PhantomJS</w:t>
-      </w:r>
-      <w:proofErr w:type="spellEnd"/>
-      <w:r>
-        <w:rPr>
-          <w:i/>
-        </w:rPr>
-        <w:t xml:space="preserve">, </w:t>
-      </w:r>
-      <w:r>
-        <w:rPr>
-          <w:i/>
-        </w:rPr>
-        <w:t>Sauce Labs</w:t>
-      </w:r>
-      <w:r>
-        <w:rPr>
-          <w:i/>
-        </w:rPr>
-        <w:t>,</w:t>
+      <w:r>
+        <w:rPr>
+          <w:i/>
+        </w:rPr>
+        <w:t xml:space="preserve">PhantomJS, </w:t>
+      </w:r>
+      <w:r>
+        <w:rPr>
+          <w:i/>
+        </w:rPr>
+        <w:t>Sauce Labs,</w:t>
       </w:r>
       <w:r>
         <w:rPr>
@@ -1425,15 +1231,7 @@
         <w:t>Automate and verify the common elements of a web page form (i.e. text boxes, dropdowns, radio buttons, checkboxes, submit buttons, and links)</w:t>
       </w:r>
       <w:r>
-        <w:t xml:space="preserve"> using Selenium </w:t>
-      </w:r>
-      <w:proofErr w:type="spellStart"/>
-      <w:r>
-        <w:t>WebDriver</w:t>
-      </w:r>
-      <w:proofErr w:type="spellEnd"/>
-      <w:r>
-        <w:t xml:space="preserve"> and Cucumber</w:t>
+        <w:t xml:space="preserve"> using Selenium WebDriver and Cucumber</w:t>
       </w:r>
       <w:r>
         <w:t>.</w:t>
@@ -1461,55 +1259,13 @@
         <w:rPr>
           <w:i/>
         </w:rPr>
-        <w:t xml:space="preserve">Maven, Cucumber, </w:t>
-      </w:r>
-      <w:proofErr w:type="spellStart"/>
-      <w:r>
-        <w:rPr>
-          <w:i/>
-        </w:rPr>
-        <w:t>PhantomJS</w:t>
-      </w:r>
-      <w:proofErr w:type="spellEnd"/>
-      <w:r>
-        <w:rPr>
-          <w:i/>
-        </w:rPr>
-        <w:t xml:space="preserve"> Driver, </w:t>
-      </w:r>
-      <w:proofErr w:type="spellStart"/>
-      <w:r>
-        <w:rPr>
-          <w:i/>
-        </w:rPr>
-        <w:t>JUnit</w:t>
-      </w:r>
-      <w:proofErr w:type="spellEnd"/>
-      <w:r>
-        <w:rPr>
-          <w:i/>
-        </w:rPr>
-        <w:t>,</w:t>
-      </w:r>
-      <w:r>
-        <w:rPr>
-          <w:i/>
-        </w:rPr>
-        <w:t xml:space="preserve"> </w:t>
-      </w:r>
-      <w:proofErr w:type="gramStart"/>
-      <w:r>
-        <w:rPr>
-          <w:i/>
-        </w:rPr>
-        <w:t>Spring</w:t>
-      </w:r>
-      <w:proofErr w:type="gramEnd"/>
-      <w:r>
-        <w:rPr>
-          <w:i/>
-        </w:rPr>
-        <w:t>,</w:t>
+        <w:t>Maven, Cucumber, PhantomJS Driver, JUnit,</w:t>
+      </w:r>
+      <w:r>
+        <w:rPr>
+          <w:i/>
+        </w:rPr>
+        <w:t xml:space="preserve"> Spring,</w:t>
       </w:r>
       <w:r>
         <w:rPr>
@@ -1672,30 +1428,20 @@
         <w:rPr>
           <w:i/>
         </w:rPr>
+        <w:t>, JUnit</w:t>
+      </w:r>
+      <w:r>
+        <w:rPr>
+          <w:i/>
+        </w:rPr>
         <w:t xml:space="preserve">, </w:t>
       </w:r>
-      <w:proofErr w:type="spellStart"/>
-      <w:r>
-        <w:rPr>
-          <w:i/>
-        </w:rPr>
-        <w:t>JUnit</w:t>
-      </w:r>
-      <w:proofErr w:type="spellEnd"/>
-      <w:r>
-        <w:rPr>
-          <w:i/>
-        </w:rPr>
-        <w:t xml:space="preserve">, </w:t>
-      </w:r>
-      <w:proofErr w:type="spellStart"/>
       <w:r>
         <w:rPr>
           <w:i/>
         </w:rPr>
         <w:t>Gson</w:t>
       </w:r>
-      <w:proofErr w:type="spellEnd"/>
       <w:r>
         <w:rPr>
           <w:i/>
@@ -1725,6 +1471,7 @@
         <w:rPr>
           <w:i/>
         </w:rPr>
+        <w:lastRenderedPageBreak/>
         <w:t xml:space="preserve">Location: </w:t>
       </w:r>
       <w:r>

</xml_diff>